<commit_message>
opdrachten oops vergeten uploaden
</commit_message>
<xml_diff>
--- a/sectie 5/killer website.docx
+++ b/sectie 5/killer website.docx
@@ -96,10 +96,26 @@
         </w:rPr>
       </w:pPr>
       <w:r>
-        <w:rPr>
-          <w:lang w:val="nl-NL"/>
-        </w:rPr>
-        <w:t xml:space="preserve">3. Wat is </w:t>
+        <w:t>3. Wat is responsive web design?</w:t>
+      </w:r>
+      <w:r>
+        <w:t xml:space="preserve"> </w:t>
+      </w:r>
+      <w:r>
+        <w:t xml:space="preserve"> </w:t>
+      </w:r>
+    </w:p>
+    <w:p>
+      <w:pPr>
+        <w:rPr>
+          <w:lang w:val="nl-NL"/>
+        </w:rPr>
+      </w:pPr>
+      <w:r>
+        <w:rPr>
+          <w:lang w:val="nl-NL"/>
+        </w:rPr>
+        <w:t xml:space="preserve">4. Wat zijn de drie ingrediënten van </w:t>
       </w:r>
       <w:proofErr w:type="spellStart"/>
       <w:r>
@@ -135,46 +151,11 @@
         </w:rPr>
         <w:t xml:space="preserve"> </w:t>
       </w:r>
-    </w:p>
-    <w:p>
-      <w:pPr>
-        <w:rPr>
-          <w:lang w:val="nl-NL"/>
-        </w:rPr>
-      </w:pPr>
-      <w:r>
-        <w:rPr>
-          <w:lang w:val="nl-NL"/>
-        </w:rPr>
-        <w:t xml:space="preserve">4. Wat zijn de drie ingrediënten van </w:t>
-      </w:r>
-      <w:proofErr w:type="spellStart"/>
-      <w:r>
-        <w:rPr>
-          <w:lang w:val="nl-NL"/>
-        </w:rPr>
-        <w:t>responsive</w:t>
-      </w:r>
-      <w:proofErr w:type="spellEnd"/>
       <w:r>
         <w:rPr>
           <w:lang w:val="nl-NL"/>
         </w:rPr>
         <w:t xml:space="preserve"> </w:t>
-      </w:r>
-      <w:proofErr w:type="gramStart"/>
-      <w:r>
-        <w:rPr>
-          <w:lang w:val="nl-NL"/>
-        </w:rPr>
-        <w:t>web design</w:t>
-      </w:r>
-      <w:proofErr w:type="gramEnd"/>
-      <w:r>
-        <w:rPr>
-          <w:lang w:val="nl-NL"/>
-        </w:rPr>
-        <w:t>?</w:t>
       </w:r>
     </w:p>
     <w:p>

</xml_diff>